<commit_message>
updates for the filled document's look
</commit_message>
<xml_diff>
--- a/assets/templates/cv_template.docx
+++ b/assets/templates/cv_template.docx
@@ -1,6 +1,6 @@
 
 <file path=word/document.xml><?xml version="1.0" encoding="utf-8"?>
-<w:document xmlns:wpc="http://schemas.microsoft.com/office/word/2010/wordprocessingCanvas" xmlns:cx="http://schemas.microsoft.com/office/drawing/2014/chartex" xmlns:cx1="http://schemas.microsoft.com/office/drawing/2015/9/8/chartex" xmlns:cx2="http://schemas.microsoft.com/office/drawing/2015/10/21/chartex" xmlns:cx3="http://schemas.microsoft.com/office/drawing/2016/5/9/chartex" xmlns:cx4="http://schemas.microsoft.com/office/drawing/2016/5/10/chartex" xmlns:cx5="http://schemas.microsoft.com/office/drawing/2016/5/11/chartex" xmlns:cx6="http://schemas.microsoft.com/office/drawing/2016/5/12/chartex" xmlns:cx7="http://schemas.microsoft.com/office/drawing/2016/5/13/chartex" xmlns:cx8="http://schemas.microsoft.com/office/drawing/2016/5/14/chartex" xmlns:mc="http://schemas.openxmlformats.org/markup-compatibility/2006" xmlns:aink="http://schemas.microsoft.com/office/drawing/2016/ink" xmlns:am3d="http://schemas.microsoft.com/office/drawing/2017/model3d" xmlns:o="urn:schemas-microsoft-com:office:office" xmlns:oel="http://schemas.microsoft.com/office/2019/extlst" xmlns:r="http://schemas.openxmlformats.org/officeDocument/2006/relationships" xmlns:m="http://schemas.openxmlformats.org/officeDocument/2006/math" xmlns:v="urn:schemas-microsoft-com:vml" xmlns:wp14="http://schemas.microsoft.com/office/word/2010/wordprocessingDrawing" xmlns:wp="http://schemas.openxmlformats.org/drawingml/2006/wordprocessingDrawing" xmlns:w10="urn:schemas-microsoft-com:office:word" xmlns:w="http://schemas.openxmlformats.org/wordprocessingml/2006/main" xmlns:w14="http://schemas.microsoft.com/office/word/2010/wordml" xmlns:w15="http://schemas.microsoft.com/office/word/2012/wordml" xmlns:w16cex="http://schemas.microsoft.com/office/word/2018/wordml/cex" xmlns:w16cid="http://schemas.microsoft.com/office/word/2016/wordml/cid" xmlns:w16="http://schemas.microsoft.com/office/word/2018/wordml" xmlns:w16sdtdh="http://schemas.microsoft.com/office/word/2020/wordml/sdtdatahash" xmlns:w16se="http://schemas.microsoft.com/office/word/2015/wordml/symex" xmlns:wpg="http://schemas.microsoft.com/office/word/2010/wordprocessingGroup" xmlns:wpi="http://schemas.microsoft.com/office/word/2010/wordprocessingInk" xmlns:wne="http://schemas.microsoft.com/office/word/2006/wordml" xmlns:wps="http://schemas.microsoft.com/office/word/2010/wordprocessingShape" mc:Ignorable="w14 w15 w16se w16cid w16 w16cex w16sdtdh wp14">
+<w:document xmlns:wpc="http://schemas.microsoft.com/office/word/2010/wordprocessingCanvas" xmlns:cx="http://schemas.microsoft.com/office/drawing/2014/chartex" xmlns:cx1="http://schemas.microsoft.com/office/drawing/2015/9/8/chartex" xmlns:cx2="http://schemas.microsoft.com/office/drawing/2015/10/21/chartex" xmlns:cx3="http://schemas.microsoft.com/office/drawing/2016/5/9/chartex" xmlns:cx4="http://schemas.microsoft.com/office/drawing/2016/5/10/chartex" xmlns:cx5="http://schemas.microsoft.com/office/drawing/2016/5/11/chartex" xmlns:cx6="http://schemas.microsoft.com/office/drawing/2016/5/12/chartex" xmlns:cx7="http://schemas.microsoft.com/office/drawing/2016/5/13/chartex" xmlns:cx8="http://schemas.microsoft.com/office/drawing/2016/5/14/chartex" xmlns:mc="http://schemas.openxmlformats.org/markup-compatibility/2006" xmlns:aink="http://schemas.microsoft.com/office/drawing/2016/ink" xmlns:am3d="http://schemas.microsoft.com/office/drawing/2017/model3d" xmlns:o="urn:schemas-microsoft-com:office:office" xmlns:r="http://schemas.openxmlformats.org/officeDocument/2006/relationships" xmlns:m="http://schemas.openxmlformats.org/officeDocument/2006/math" xmlns:v="urn:schemas-microsoft-com:vml" xmlns:wp14="http://schemas.microsoft.com/office/word/2010/wordprocessingDrawing" xmlns:wp="http://schemas.openxmlformats.org/drawingml/2006/wordprocessingDrawing" xmlns:w10="urn:schemas-microsoft-com:office:word" xmlns:w="http://schemas.openxmlformats.org/wordprocessingml/2006/main" xmlns:w14="http://schemas.microsoft.com/office/word/2010/wordml" xmlns:w15="http://schemas.microsoft.com/office/word/2012/wordml" xmlns:w16cex="http://schemas.microsoft.com/office/word/2018/wordml/cex" xmlns:w16cid="http://schemas.microsoft.com/office/word/2016/wordml/cid" xmlns:w16="http://schemas.microsoft.com/office/word/2018/wordml" xmlns:w16sdtdh="http://schemas.microsoft.com/office/word/2020/wordml/sdtdatahash" xmlns:w16se="http://schemas.microsoft.com/office/word/2015/wordml/symex" xmlns:wpg="http://schemas.microsoft.com/office/word/2010/wordprocessingGroup" xmlns:wpi="http://schemas.microsoft.com/office/word/2010/wordprocessingInk" xmlns:wne="http://schemas.microsoft.com/office/word/2006/wordml" xmlns:wps="http://schemas.microsoft.com/office/word/2010/wordprocessingShape" mc:Ignorable="w14 w15 w16se w16cid w16 w16cex w16sdtdh wp14">
   <w:body>
     <w:p/>
     <w:tbl>
@@ -1239,35 +1239,12 @@
             <w:shd w:val="clear" w:color="auto" w:fill="auto"/>
           </w:tcPr>
           <w:p>
-            <w:pPr>
-              <w:rPr>
-                <w:bCs/>
-                <w:smallCaps/>
-                <w:color w:val="000000" w:themeColor="text1"/>
-                <w:sz w:val="22"/>
-                <w:szCs w:val="22"/>
-              </w:rPr>
-            </w:pPr>
             <w:proofErr w:type="gramStart"/>
             <w:r>
-              <w:rPr>
-                <w:bCs/>
-                <w:smallCaps/>
-                <w:color w:val="000000" w:themeColor="text1"/>
-                <w:sz w:val="22"/>
-                <w:szCs w:val="22"/>
-              </w:rPr>
               <w:t>{{ certifications</w:t>
             </w:r>
             <w:proofErr w:type="gramEnd"/>
             <w:r>
-              <w:rPr>
-                <w:bCs/>
-                <w:smallCaps/>
-                <w:color w:val="000000" w:themeColor="text1"/>
-                <w:sz w:val="22"/>
-                <w:szCs w:val="22"/>
-              </w:rPr>
               <w:t xml:space="preserve"> }}</w:t>
             </w:r>
           </w:p>
@@ -2457,7 +2434,7 @@
 </file>
 
 <file path=word/endnotes.xml><?xml version="1.0" encoding="utf-8"?>
-<w:endnotes xmlns:wpc="http://schemas.microsoft.com/office/word/2010/wordprocessingCanvas" xmlns:cx="http://schemas.microsoft.com/office/drawing/2014/chartex" xmlns:cx1="http://schemas.microsoft.com/office/drawing/2015/9/8/chartex" xmlns:cx2="http://schemas.microsoft.com/office/drawing/2015/10/21/chartex" xmlns:cx3="http://schemas.microsoft.com/office/drawing/2016/5/9/chartex" xmlns:cx4="http://schemas.microsoft.com/office/drawing/2016/5/10/chartex" xmlns:cx5="http://schemas.microsoft.com/office/drawing/2016/5/11/chartex" xmlns:cx6="http://schemas.microsoft.com/office/drawing/2016/5/12/chartex" xmlns:cx7="http://schemas.microsoft.com/office/drawing/2016/5/13/chartex" xmlns:cx8="http://schemas.microsoft.com/office/drawing/2016/5/14/chartex" xmlns:mc="http://schemas.openxmlformats.org/markup-compatibility/2006" xmlns:aink="http://schemas.microsoft.com/office/drawing/2016/ink" xmlns:am3d="http://schemas.microsoft.com/office/drawing/2017/model3d" xmlns:o="urn:schemas-microsoft-com:office:office" xmlns:oel="http://schemas.microsoft.com/office/2019/extlst" xmlns:r="http://schemas.openxmlformats.org/officeDocument/2006/relationships" xmlns:m="http://schemas.openxmlformats.org/officeDocument/2006/math" xmlns:v="urn:schemas-microsoft-com:vml" xmlns:wp14="http://schemas.microsoft.com/office/word/2010/wordprocessingDrawing" xmlns:wp="http://schemas.openxmlformats.org/drawingml/2006/wordprocessingDrawing" xmlns:w10="urn:schemas-microsoft-com:office:word" xmlns:w="http://schemas.openxmlformats.org/wordprocessingml/2006/main" xmlns:w14="http://schemas.microsoft.com/office/word/2010/wordml" xmlns:w15="http://schemas.microsoft.com/office/word/2012/wordml" xmlns:w16cex="http://schemas.microsoft.com/office/word/2018/wordml/cex" xmlns:w16cid="http://schemas.microsoft.com/office/word/2016/wordml/cid" xmlns:w16="http://schemas.microsoft.com/office/word/2018/wordml" xmlns:w16sdtdh="http://schemas.microsoft.com/office/word/2020/wordml/sdtdatahash" xmlns:w16se="http://schemas.microsoft.com/office/word/2015/wordml/symex" xmlns:wpg="http://schemas.microsoft.com/office/word/2010/wordprocessingGroup" xmlns:wpi="http://schemas.microsoft.com/office/word/2010/wordprocessingInk" xmlns:wne="http://schemas.microsoft.com/office/word/2006/wordml" xmlns:wps="http://schemas.microsoft.com/office/word/2010/wordprocessingShape" mc:Ignorable="w14 w15 w16se w16cid w16 w16cex w16sdtdh wp14">
+<w:endnotes xmlns:wpc="http://schemas.microsoft.com/office/word/2010/wordprocessingCanvas" xmlns:cx="http://schemas.microsoft.com/office/drawing/2014/chartex" xmlns:cx1="http://schemas.microsoft.com/office/drawing/2015/9/8/chartex" xmlns:cx2="http://schemas.microsoft.com/office/drawing/2015/10/21/chartex" xmlns:cx3="http://schemas.microsoft.com/office/drawing/2016/5/9/chartex" xmlns:cx4="http://schemas.microsoft.com/office/drawing/2016/5/10/chartex" xmlns:cx5="http://schemas.microsoft.com/office/drawing/2016/5/11/chartex" xmlns:cx6="http://schemas.microsoft.com/office/drawing/2016/5/12/chartex" xmlns:cx7="http://schemas.microsoft.com/office/drawing/2016/5/13/chartex" xmlns:cx8="http://schemas.microsoft.com/office/drawing/2016/5/14/chartex" xmlns:mc="http://schemas.openxmlformats.org/markup-compatibility/2006" xmlns:aink="http://schemas.microsoft.com/office/drawing/2016/ink" xmlns:am3d="http://schemas.microsoft.com/office/drawing/2017/model3d" xmlns:o="urn:schemas-microsoft-com:office:office" xmlns:r="http://schemas.openxmlformats.org/officeDocument/2006/relationships" xmlns:m="http://schemas.openxmlformats.org/officeDocument/2006/math" xmlns:v="urn:schemas-microsoft-com:vml" xmlns:wp14="http://schemas.microsoft.com/office/word/2010/wordprocessingDrawing" xmlns:wp="http://schemas.openxmlformats.org/drawingml/2006/wordprocessingDrawing" xmlns:w10="urn:schemas-microsoft-com:office:word" xmlns:w="http://schemas.openxmlformats.org/wordprocessingml/2006/main" xmlns:w14="http://schemas.microsoft.com/office/word/2010/wordml" xmlns:w15="http://schemas.microsoft.com/office/word/2012/wordml" xmlns:w16cex="http://schemas.microsoft.com/office/word/2018/wordml/cex" xmlns:w16cid="http://schemas.microsoft.com/office/word/2016/wordml/cid" xmlns:w16="http://schemas.microsoft.com/office/word/2018/wordml" xmlns:w16sdtdh="http://schemas.microsoft.com/office/word/2020/wordml/sdtdatahash" xmlns:w16se="http://schemas.microsoft.com/office/word/2015/wordml/symex" xmlns:wpg="http://schemas.microsoft.com/office/word/2010/wordprocessingGroup" xmlns:wpi="http://schemas.microsoft.com/office/word/2010/wordprocessingInk" xmlns:wne="http://schemas.microsoft.com/office/word/2006/wordml" xmlns:wps="http://schemas.microsoft.com/office/word/2010/wordprocessingShape" mc:Ignorable="w14 w15 w16se w16cid w16 w16cex w16sdtdh wp14">
   <w:endnote w:type="separator" w:id="-1">
     <w:p>
       <w:r>
@@ -2476,7 +2453,7 @@
 </file>
 
 <file path=word/footer1.xml><?xml version="1.0" encoding="utf-8"?>
-<w:ftr xmlns:wpc="http://schemas.microsoft.com/office/word/2010/wordprocessingCanvas" xmlns:cx="http://schemas.microsoft.com/office/drawing/2014/chartex" xmlns:cx1="http://schemas.microsoft.com/office/drawing/2015/9/8/chartex" xmlns:cx2="http://schemas.microsoft.com/office/drawing/2015/10/21/chartex" xmlns:cx3="http://schemas.microsoft.com/office/drawing/2016/5/9/chartex" xmlns:cx4="http://schemas.microsoft.com/office/drawing/2016/5/10/chartex" xmlns:cx5="http://schemas.microsoft.com/office/drawing/2016/5/11/chartex" xmlns:cx6="http://schemas.microsoft.com/office/drawing/2016/5/12/chartex" xmlns:cx7="http://schemas.microsoft.com/office/drawing/2016/5/13/chartex" xmlns:cx8="http://schemas.microsoft.com/office/drawing/2016/5/14/chartex" xmlns:mc="http://schemas.openxmlformats.org/markup-compatibility/2006" xmlns:aink="http://schemas.microsoft.com/office/drawing/2016/ink" xmlns:am3d="http://schemas.microsoft.com/office/drawing/2017/model3d" xmlns:o="urn:schemas-microsoft-com:office:office" xmlns:oel="http://schemas.microsoft.com/office/2019/extlst" xmlns:r="http://schemas.openxmlformats.org/officeDocument/2006/relationships" xmlns:m="http://schemas.openxmlformats.org/officeDocument/2006/math" xmlns:v="urn:schemas-microsoft-com:vml" xmlns:wp14="http://schemas.microsoft.com/office/word/2010/wordprocessingDrawing" xmlns:wp="http://schemas.openxmlformats.org/drawingml/2006/wordprocessingDrawing" xmlns:w10="urn:schemas-microsoft-com:office:word" xmlns:w="http://schemas.openxmlformats.org/wordprocessingml/2006/main" xmlns:w14="http://schemas.microsoft.com/office/word/2010/wordml" xmlns:w15="http://schemas.microsoft.com/office/word/2012/wordml" xmlns:w16cex="http://schemas.microsoft.com/office/word/2018/wordml/cex" xmlns:w16cid="http://schemas.microsoft.com/office/word/2016/wordml/cid" xmlns:w16="http://schemas.microsoft.com/office/word/2018/wordml" xmlns:w16sdtdh="http://schemas.microsoft.com/office/word/2020/wordml/sdtdatahash" xmlns:w16se="http://schemas.microsoft.com/office/word/2015/wordml/symex" xmlns:wpg="http://schemas.microsoft.com/office/word/2010/wordprocessingGroup" xmlns:wpi="http://schemas.microsoft.com/office/word/2010/wordprocessingInk" xmlns:wne="http://schemas.microsoft.com/office/word/2006/wordml" xmlns:wps="http://schemas.microsoft.com/office/word/2010/wordprocessingShape" mc:Ignorable="w14 w15 w16se w16cid w16 w16cex w16sdtdh wp14">
+<w:ftr xmlns:wpc="http://schemas.microsoft.com/office/word/2010/wordprocessingCanvas" xmlns:cx="http://schemas.microsoft.com/office/drawing/2014/chartex" xmlns:cx1="http://schemas.microsoft.com/office/drawing/2015/9/8/chartex" xmlns:cx2="http://schemas.microsoft.com/office/drawing/2015/10/21/chartex" xmlns:cx3="http://schemas.microsoft.com/office/drawing/2016/5/9/chartex" xmlns:cx4="http://schemas.microsoft.com/office/drawing/2016/5/10/chartex" xmlns:cx5="http://schemas.microsoft.com/office/drawing/2016/5/11/chartex" xmlns:cx6="http://schemas.microsoft.com/office/drawing/2016/5/12/chartex" xmlns:cx7="http://schemas.microsoft.com/office/drawing/2016/5/13/chartex" xmlns:cx8="http://schemas.microsoft.com/office/drawing/2016/5/14/chartex" xmlns:mc="http://schemas.openxmlformats.org/markup-compatibility/2006" xmlns:aink="http://schemas.microsoft.com/office/drawing/2016/ink" xmlns:am3d="http://schemas.microsoft.com/office/drawing/2017/model3d" xmlns:o="urn:schemas-microsoft-com:office:office" xmlns:r="http://schemas.openxmlformats.org/officeDocument/2006/relationships" xmlns:m="http://schemas.openxmlformats.org/officeDocument/2006/math" xmlns:v="urn:schemas-microsoft-com:vml" xmlns:wp14="http://schemas.microsoft.com/office/word/2010/wordprocessingDrawing" xmlns:wp="http://schemas.openxmlformats.org/drawingml/2006/wordprocessingDrawing" xmlns:w10="urn:schemas-microsoft-com:office:word" xmlns:w="http://schemas.openxmlformats.org/wordprocessingml/2006/main" xmlns:w14="http://schemas.microsoft.com/office/word/2010/wordml" xmlns:w15="http://schemas.microsoft.com/office/word/2012/wordml" xmlns:w16cex="http://schemas.microsoft.com/office/word/2018/wordml/cex" xmlns:w16cid="http://schemas.microsoft.com/office/word/2016/wordml/cid" xmlns:w16="http://schemas.microsoft.com/office/word/2018/wordml" xmlns:w16sdtdh="http://schemas.microsoft.com/office/word/2020/wordml/sdtdatahash" xmlns:w16se="http://schemas.microsoft.com/office/word/2015/wordml/symex" xmlns:wpg="http://schemas.microsoft.com/office/word/2010/wordprocessingGroup" xmlns:wpi="http://schemas.microsoft.com/office/word/2010/wordprocessingInk" xmlns:wne="http://schemas.microsoft.com/office/word/2006/wordml" xmlns:wps="http://schemas.microsoft.com/office/word/2010/wordprocessingShape" mc:Ignorable="w14 w15 w16se w16cid w16 w16cex w16sdtdh wp14">
   <w:p>
     <w:pPr>
       <w:pStyle w:val="Footer"/>
@@ -2486,7 +2463,7 @@
 </file>
 
 <file path=word/footer2.xml><?xml version="1.0" encoding="utf-8"?>
-<w:ftr xmlns:wpc="http://schemas.microsoft.com/office/word/2010/wordprocessingCanvas" xmlns:cx="http://schemas.microsoft.com/office/drawing/2014/chartex" xmlns:cx1="http://schemas.microsoft.com/office/drawing/2015/9/8/chartex" xmlns:cx2="http://schemas.microsoft.com/office/drawing/2015/10/21/chartex" xmlns:cx3="http://schemas.microsoft.com/office/drawing/2016/5/9/chartex" xmlns:cx4="http://schemas.microsoft.com/office/drawing/2016/5/10/chartex" xmlns:cx5="http://schemas.microsoft.com/office/drawing/2016/5/11/chartex" xmlns:cx6="http://schemas.microsoft.com/office/drawing/2016/5/12/chartex" xmlns:cx7="http://schemas.microsoft.com/office/drawing/2016/5/13/chartex" xmlns:cx8="http://schemas.microsoft.com/office/drawing/2016/5/14/chartex" xmlns:mc="http://schemas.openxmlformats.org/markup-compatibility/2006" xmlns:aink="http://schemas.microsoft.com/office/drawing/2016/ink" xmlns:am3d="http://schemas.microsoft.com/office/drawing/2017/model3d" xmlns:o="urn:schemas-microsoft-com:office:office" xmlns:oel="http://schemas.microsoft.com/office/2019/extlst" xmlns:r="http://schemas.openxmlformats.org/officeDocument/2006/relationships" xmlns:m="http://schemas.openxmlformats.org/officeDocument/2006/math" xmlns:v="urn:schemas-microsoft-com:vml" xmlns:wp14="http://schemas.microsoft.com/office/word/2010/wordprocessingDrawing" xmlns:wp="http://schemas.openxmlformats.org/drawingml/2006/wordprocessingDrawing" xmlns:w10="urn:schemas-microsoft-com:office:word" xmlns:w="http://schemas.openxmlformats.org/wordprocessingml/2006/main" xmlns:w14="http://schemas.microsoft.com/office/word/2010/wordml" xmlns:w15="http://schemas.microsoft.com/office/word/2012/wordml" xmlns:w16cex="http://schemas.microsoft.com/office/word/2018/wordml/cex" xmlns:w16cid="http://schemas.microsoft.com/office/word/2016/wordml/cid" xmlns:w16="http://schemas.microsoft.com/office/word/2018/wordml" xmlns:w16sdtdh="http://schemas.microsoft.com/office/word/2020/wordml/sdtdatahash" xmlns:w16se="http://schemas.microsoft.com/office/word/2015/wordml/symex" xmlns:wpg="http://schemas.microsoft.com/office/word/2010/wordprocessingGroup" xmlns:wpi="http://schemas.microsoft.com/office/word/2010/wordprocessingInk" xmlns:wne="http://schemas.microsoft.com/office/word/2006/wordml" xmlns:wps="http://schemas.microsoft.com/office/word/2010/wordprocessingShape" mc:Ignorable="w14 w15 w16se w16cid w16 w16cex w16sdtdh wp14">
+<w:ftr xmlns:wpc="http://schemas.microsoft.com/office/word/2010/wordprocessingCanvas" xmlns:cx="http://schemas.microsoft.com/office/drawing/2014/chartex" xmlns:cx1="http://schemas.microsoft.com/office/drawing/2015/9/8/chartex" xmlns:cx2="http://schemas.microsoft.com/office/drawing/2015/10/21/chartex" xmlns:cx3="http://schemas.microsoft.com/office/drawing/2016/5/9/chartex" xmlns:cx4="http://schemas.microsoft.com/office/drawing/2016/5/10/chartex" xmlns:cx5="http://schemas.microsoft.com/office/drawing/2016/5/11/chartex" xmlns:cx6="http://schemas.microsoft.com/office/drawing/2016/5/12/chartex" xmlns:cx7="http://schemas.microsoft.com/office/drawing/2016/5/13/chartex" xmlns:cx8="http://schemas.microsoft.com/office/drawing/2016/5/14/chartex" xmlns:mc="http://schemas.openxmlformats.org/markup-compatibility/2006" xmlns:aink="http://schemas.microsoft.com/office/drawing/2016/ink" xmlns:am3d="http://schemas.microsoft.com/office/drawing/2017/model3d" xmlns:o="urn:schemas-microsoft-com:office:office" xmlns:r="http://schemas.openxmlformats.org/officeDocument/2006/relationships" xmlns:m="http://schemas.openxmlformats.org/officeDocument/2006/math" xmlns:v="urn:schemas-microsoft-com:vml" xmlns:wp14="http://schemas.microsoft.com/office/word/2010/wordprocessingDrawing" xmlns:wp="http://schemas.openxmlformats.org/drawingml/2006/wordprocessingDrawing" xmlns:w10="urn:schemas-microsoft-com:office:word" xmlns:w="http://schemas.openxmlformats.org/wordprocessingml/2006/main" xmlns:w14="http://schemas.microsoft.com/office/word/2010/wordml" xmlns:w15="http://schemas.microsoft.com/office/word/2012/wordml" xmlns:w16cex="http://schemas.microsoft.com/office/word/2018/wordml/cex" xmlns:w16cid="http://schemas.microsoft.com/office/word/2016/wordml/cid" xmlns:w16="http://schemas.microsoft.com/office/word/2018/wordml" xmlns:w16sdtdh="http://schemas.microsoft.com/office/word/2020/wordml/sdtdatahash" xmlns:w16se="http://schemas.microsoft.com/office/word/2015/wordml/symex" xmlns:wpg="http://schemas.microsoft.com/office/word/2010/wordprocessingGroup" xmlns:wpi="http://schemas.microsoft.com/office/word/2010/wordprocessingInk" xmlns:wne="http://schemas.microsoft.com/office/word/2006/wordml" xmlns:wps="http://schemas.microsoft.com/office/word/2010/wordprocessingShape" mc:Ignorable="w14 w15 w16se w16cid w16 w16cex w16sdtdh wp14">
   <w:p>
     <w:pPr>
       <w:pStyle w:val="Footer"/>
@@ -2575,7 +2552,7 @@
             </wp:anchor>
           </w:drawing>
         </mc:Choice>
-        <mc:Fallback>
+        <mc:Fallback xmlns:oel="http://schemas.microsoft.com/office/2019/extlst">
           <w:pict>
             <v:shapetype w14:anchorId="70C87F3E" id="_x0000_t202" coordsize="21600,21600" o:spt="202" path="m,l,21600r21600,l21600,xe">
               <v:stroke joinstyle="miter"/>
@@ -2862,7 +2839,7 @@
 </file>
 
 <file path=word/footer3.xml><?xml version="1.0" encoding="utf-8"?>
-<w:ftr xmlns:wpc="http://schemas.microsoft.com/office/word/2010/wordprocessingCanvas" xmlns:cx="http://schemas.microsoft.com/office/drawing/2014/chartex" xmlns:cx1="http://schemas.microsoft.com/office/drawing/2015/9/8/chartex" xmlns:cx2="http://schemas.microsoft.com/office/drawing/2015/10/21/chartex" xmlns:cx3="http://schemas.microsoft.com/office/drawing/2016/5/9/chartex" xmlns:cx4="http://schemas.microsoft.com/office/drawing/2016/5/10/chartex" xmlns:cx5="http://schemas.microsoft.com/office/drawing/2016/5/11/chartex" xmlns:cx6="http://schemas.microsoft.com/office/drawing/2016/5/12/chartex" xmlns:cx7="http://schemas.microsoft.com/office/drawing/2016/5/13/chartex" xmlns:cx8="http://schemas.microsoft.com/office/drawing/2016/5/14/chartex" xmlns:mc="http://schemas.openxmlformats.org/markup-compatibility/2006" xmlns:aink="http://schemas.microsoft.com/office/drawing/2016/ink" xmlns:am3d="http://schemas.microsoft.com/office/drawing/2017/model3d" xmlns:o="urn:schemas-microsoft-com:office:office" xmlns:oel="http://schemas.microsoft.com/office/2019/extlst" xmlns:r="http://schemas.openxmlformats.org/officeDocument/2006/relationships" xmlns:m="http://schemas.openxmlformats.org/officeDocument/2006/math" xmlns:v="urn:schemas-microsoft-com:vml" xmlns:wp14="http://schemas.microsoft.com/office/word/2010/wordprocessingDrawing" xmlns:wp="http://schemas.openxmlformats.org/drawingml/2006/wordprocessingDrawing" xmlns:w10="urn:schemas-microsoft-com:office:word" xmlns:w="http://schemas.openxmlformats.org/wordprocessingml/2006/main" xmlns:w14="http://schemas.microsoft.com/office/word/2010/wordml" xmlns:w15="http://schemas.microsoft.com/office/word/2012/wordml" xmlns:w16cex="http://schemas.microsoft.com/office/word/2018/wordml/cex" xmlns:w16cid="http://schemas.microsoft.com/office/word/2016/wordml/cid" xmlns:w16="http://schemas.microsoft.com/office/word/2018/wordml" xmlns:w16sdtdh="http://schemas.microsoft.com/office/word/2020/wordml/sdtdatahash" xmlns:w16se="http://schemas.microsoft.com/office/word/2015/wordml/symex" xmlns:wpg="http://schemas.microsoft.com/office/word/2010/wordprocessingGroup" xmlns:wpi="http://schemas.microsoft.com/office/word/2010/wordprocessingInk" xmlns:wne="http://schemas.microsoft.com/office/word/2006/wordml" xmlns:wps="http://schemas.microsoft.com/office/word/2010/wordprocessingShape" mc:Ignorable="w14 w15 w16se w16cid w16 w16cex w16sdtdh wp14">
+<w:ftr xmlns:wpc="http://schemas.microsoft.com/office/word/2010/wordprocessingCanvas" xmlns:cx="http://schemas.microsoft.com/office/drawing/2014/chartex" xmlns:cx1="http://schemas.microsoft.com/office/drawing/2015/9/8/chartex" xmlns:cx2="http://schemas.microsoft.com/office/drawing/2015/10/21/chartex" xmlns:cx3="http://schemas.microsoft.com/office/drawing/2016/5/9/chartex" xmlns:cx4="http://schemas.microsoft.com/office/drawing/2016/5/10/chartex" xmlns:cx5="http://schemas.microsoft.com/office/drawing/2016/5/11/chartex" xmlns:cx6="http://schemas.microsoft.com/office/drawing/2016/5/12/chartex" xmlns:cx7="http://schemas.microsoft.com/office/drawing/2016/5/13/chartex" xmlns:cx8="http://schemas.microsoft.com/office/drawing/2016/5/14/chartex" xmlns:mc="http://schemas.openxmlformats.org/markup-compatibility/2006" xmlns:aink="http://schemas.microsoft.com/office/drawing/2016/ink" xmlns:am3d="http://schemas.microsoft.com/office/drawing/2017/model3d" xmlns:o="urn:schemas-microsoft-com:office:office" xmlns:r="http://schemas.openxmlformats.org/officeDocument/2006/relationships" xmlns:m="http://schemas.openxmlformats.org/officeDocument/2006/math" xmlns:v="urn:schemas-microsoft-com:vml" xmlns:wp14="http://schemas.microsoft.com/office/word/2010/wordprocessingDrawing" xmlns:wp="http://schemas.openxmlformats.org/drawingml/2006/wordprocessingDrawing" xmlns:w10="urn:schemas-microsoft-com:office:word" xmlns:w="http://schemas.openxmlformats.org/wordprocessingml/2006/main" xmlns:w14="http://schemas.microsoft.com/office/word/2010/wordml" xmlns:w15="http://schemas.microsoft.com/office/word/2012/wordml" xmlns:w16cex="http://schemas.microsoft.com/office/word/2018/wordml/cex" xmlns:w16cid="http://schemas.microsoft.com/office/word/2016/wordml/cid" xmlns:w16="http://schemas.microsoft.com/office/word/2018/wordml" xmlns:w16sdtdh="http://schemas.microsoft.com/office/word/2020/wordml/sdtdatahash" xmlns:w16se="http://schemas.microsoft.com/office/word/2015/wordml/symex" xmlns:wpg="http://schemas.microsoft.com/office/word/2010/wordprocessingGroup" xmlns:wpi="http://schemas.microsoft.com/office/word/2010/wordprocessingInk" xmlns:wne="http://schemas.microsoft.com/office/word/2006/wordml" xmlns:wps="http://schemas.microsoft.com/office/word/2010/wordprocessingShape" mc:Ignorable="w14 w15 w16se w16cid w16 w16cex w16sdtdh wp14">
   <w:p>
     <w:pPr>
       <w:pStyle w:val="Footer"/>
@@ -2872,7 +2849,7 @@
 </file>
 
 <file path=word/footnotes.xml><?xml version="1.0" encoding="utf-8"?>
-<w:footnotes xmlns:wpc="http://schemas.microsoft.com/office/word/2010/wordprocessingCanvas" xmlns:cx="http://schemas.microsoft.com/office/drawing/2014/chartex" xmlns:cx1="http://schemas.microsoft.com/office/drawing/2015/9/8/chartex" xmlns:cx2="http://schemas.microsoft.com/office/drawing/2015/10/21/chartex" xmlns:cx3="http://schemas.microsoft.com/office/drawing/2016/5/9/chartex" xmlns:cx4="http://schemas.microsoft.com/office/drawing/2016/5/10/chartex" xmlns:cx5="http://schemas.microsoft.com/office/drawing/2016/5/11/chartex" xmlns:cx6="http://schemas.microsoft.com/office/drawing/2016/5/12/chartex" xmlns:cx7="http://schemas.microsoft.com/office/drawing/2016/5/13/chartex" xmlns:cx8="http://schemas.microsoft.com/office/drawing/2016/5/14/chartex" xmlns:mc="http://schemas.openxmlformats.org/markup-compatibility/2006" xmlns:aink="http://schemas.microsoft.com/office/drawing/2016/ink" xmlns:am3d="http://schemas.microsoft.com/office/drawing/2017/model3d" xmlns:o="urn:schemas-microsoft-com:office:office" xmlns:oel="http://schemas.microsoft.com/office/2019/extlst" xmlns:r="http://schemas.openxmlformats.org/officeDocument/2006/relationships" xmlns:m="http://schemas.openxmlformats.org/officeDocument/2006/math" xmlns:v="urn:schemas-microsoft-com:vml" xmlns:wp14="http://schemas.microsoft.com/office/word/2010/wordprocessingDrawing" xmlns:wp="http://schemas.openxmlformats.org/drawingml/2006/wordprocessingDrawing" xmlns:w10="urn:schemas-microsoft-com:office:word" xmlns:w="http://schemas.openxmlformats.org/wordprocessingml/2006/main" xmlns:w14="http://schemas.microsoft.com/office/word/2010/wordml" xmlns:w15="http://schemas.microsoft.com/office/word/2012/wordml" xmlns:w16cex="http://schemas.microsoft.com/office/word/2018/wordml/cex" xmlns:w16cid="http://schemas.microsoft.com/office/word/2016/wordml/cid" xmlns:w16="http://schemas.microsoft.com/office/word/2018/wordml" xmlns:w16sdtdh="http://schemas.microsoft.com/office/word/2020/wordml/sdtdatahash" xmlns:w16se="http://schemas.microsoft.com/office/word/2015/wordml/symex" xmlns:wpg="http://schemas.microsoft.com/office/word/2010/wordprocessingGroup" xmlns:wpi="http://schemas.microsoft.com/office/word/2010/wordprocessingInk" xmlns:wne="http://schemas.microsoft.com/office/word/2006/wordml" xmlns:wps="http://schemas.microsoft.com/office/word/2010/wordprocessingShape" mc:Ignorable="w14 w15 w16se w16cid w16 w16cex w16sdtdh wp14">
+<w:footnotes xmlns:wpc="http://schemas.microsoft.com/office/word/2010/wordprocessingCanvas" xmlns:cx="http://schemas.microsoft.com/office/drawing/2014/chartex" xmlns:cx1="http://schemas.microsoft.com/office/drawing/2015/9/8/chartex" xmlns:cx2="http://schemas.microsoft.com/office/drawing/2015/10/21/chartex" xmlns:cx3="http://schemas.microsoft.com/office/drawing/2016/5/9/chartex" xmlns:cx4="http://schemas.microsoft.com/office/drawing/2016/5/10/chartex" xmlns:cx5="http://schemas.microsoft.com/office/drawing/2016/5/11/chartex" xmlns:cx6="http://schemas.microsoft.com/office/drawing/2016/5/12/chartex" xmlns:cx7="http://schemas.microsoft.com/office/drawing/2016/5/13/chartex" xmlns:cx8="http://schemas.microsoft.com/office/drawing/2016/5/14/chartex" xmlns:mc="http://schemas.openxmlformats.org/markup-compatibility/2006" xmlns:aink="http://schemas.microsoft.com/office/drawing/2016/ink" xmlns:am3d="http://schemas.microsoft.com/office/drawing/2017/model3d" xmlns:o="urn:schemas-microsoft-com:office:office" xmlns:r="http://schemas.openxmlformats.org/officeDocument/2006/relationships" xmlns:m="http://schemas.openxmlformats.org/officeDocument/2006/math" xmlns:v="urn:schemas-microsoft-com:vml" xmlns:wp14="http://schemas.microsoft.com/office/word/2010/wordprocessingDrawing" xmlns:wp="http://schemas.openxmlformats.org/drawingml/2006/wordprocessingDrawing" xmlns:w10="urn:schemas-microsoft-com:office:word" xmlns:w="http://schemas.openxmlformats.org/wordprocessingml/2006/main" xmlns:w14="http://schemas.microsoft.com/office/word/2010/wordml" xmlns:w15="http://schemas.microsoft.com/office/word/2012/wordml" xmlns:w16cex="http://schemas.microsoft.com/office/word/2018/wordml/cex" xmlns:w16cid="http://schemas.microsoft.com/office/word/2016/wordml/cid" xmlns:w16="http://schemas.microsoft.com/office/word/2018/wordml" xmlns:w16sdtdh="http://schemas.microsoft.com/office/word/2020/wordml/sdtdatahash" xmlns:w16se="http://schemas.microsoft.com/office/word/2015/wordml/symex" xmlns:wpg="http://schemas.microsoft.com/office/word/2010/wordprocessingGroup" xmlns:wpi="http://schemas.microsoft.com/office/word/2010/wordprocessingInk" xmlns:wne="http://schemas.microsoft.com/office/word/2006/wordml" xmlns:wps="http://schemas.microsoft.com/office/word/2010/wordprocessingShape" mc:Ignorable="w14 w15 w16se w16cid w16 w16cex w16sdtdh wp14">
   <w:footnote w:type="separator" w:id="-1">
     <w:p>
       <w:r>
@@ -2891,7 +2868,7 @@
 </file>
 
 <file path=word/header1.xml><?xml version="1.0" encoding="utf-8"?>
-<w:hdr xmlns:wpc="http://schemas.microsoft.com/office/word/2010/wordprocessingCanvas" xmlns:cx="http://schemas.microsoft.com/office/drawing/2014/chartex" xmlns:cx1="http://schemas.microsoft.com/office/drawing/2015/9/8/chartex" xmlns:cx2="http://schemas.microsoft.com/office/drawing/2015/10/21/chartex" xmlns:cx3="http://schemas.microsoft.com/office/drawing/2016/5/9/chartex" xmlns:cx4="http://schemas.microsoft.com/office/drawing/2016/5/10/chartex" xmlns:cx5="http://schemas.microsoft.com/office/drawing/2016/5/11/chartex" xmlns:cx6="http://schemas.microsoft.com/office/drawing/2016/5/12/chartex" xmlns:cx7="http://schemas.microsoft.com/office/drawing/2016/5/13/chartex" xmlns:cx8="http://schemas.microsoft.com/office/drawing/2016/5/14/chartex" xmlns:mc="http://schemas.openxmlformats.org/markup-compatibility/2006" xmlns:aink="http://schemas.microsoft.com/office/drawing/2016/ink" xmlns:am3d="http://schemas.microsoft.com/office/drawing/2017/model3d" xmlns:o="urn:schemas-microsoft-com:office:office" xmlns:oel="http://schemas.microsoft.com/office/2019/extlst" xmlns:r="http://schemas.openxmlformats.org/officeDocument/2006/relationships" xmlns:m="http://schemas.openxmlformats.org/officeDocument/2006/math" xmlns:v="urn:schemas-microsoft-com:vml" xmlns:wp14="http://schemas.microsoft.com/office/word/2010/wordprocessingDrawing" xmlns:wp="http://schemas.openxmlformats.org/drawingml/2006/wordprocessingDrawing" xmlns:w10="urn:schemas-microsoft-com:office:word" xmlns:w="http://schemas.openxmlformats.org/wordprocessingml/2006/main" xmlns:w14="http://schemas.microsoft.com/office/word/2010/wordml" xmlns:w15="http://schemas.microsoft.com/office/word/2012/wordml" xmlns:w16cex="http://schemas.microsoft.com/office/word/2018/wordml/cex" xmlns:w16cid="http://schemas.microsoft.com/office/word/2016/wordml/cid" xmlns:w16="http://schemas.microsoft.com/office/word/2018/wordml" xmlns:w16sdtdh="http://schemas.microsoft.com/office/word/2020/wordml/sdtdatahash" xmlns:w16se="http://schemas.microsoft.com/office/word/2015/wordml/symex" xmlns:wpg="http://schemas.microsoft.com/office/word/2010/wordprocessingGroup" xmlns:wpi="http://schemas.microsoft.com/office/word/2010/wordprocessingInk" xmlns:wne="http://schemas.microsoft.com/office/word/2006/wordml" xmlns:wps="http://schemas.microsoft.com/office/word/2010/wordprocessingShape" mc:Ignorable="w14 w15 w16se w16cid w16 w16cex w16sdtdh wp14">
+<w:hdr xmlns:wpc="http://schemas.microsoft.com/office/word/2010/wordprocessingCanvas" xmlns:cx="http://schemas.microsoft.com/office/drawing/2014/chartex" xmlns:cx1="http://schemas.microsoft.com/office/drawing/2015/9/8/chartex" xmlns:cx2="http://schemas.microsoft.com/office/drawing/2015/10/21/chartex" xmlns:cx3="http://schemas.microsoft.com/office/drawing/2016/5/9/chartex" xmlns:cx4="http://schemas.microsoft.com/office/drawing/2016/5/10/chartex" xmlns:cx5="http://schemas.microsoft.com/office/drawing/2016/5/11/chartex" xmlns:cx6="http://schemas.microsoft.com/office/drawing/2016/5/12/chartex" xmlns:cx7="http://schemas.microsoft.com/office/drawing/2016/5/13/chartex" xmlns:cx8="http://schemas.microsoft.com/office/drawing/2016/5/14/chartex" xmlns:mc="http://schemas.openxmlformats.org/markup-compatibility/2006" xmlns:aink="http://schemas.microsoft.com/office/drawing/2016/ink" xmlns:am3d="http://schemas.microsoft.com/office/drawing/2017/model3d" xmlns:o="urn:schemas-microsoft-com:office:office" xmlns:r="http://schemas.openxmlformats.org/officeDocument/2006/relationships" xmlns:m="http://schemas.openxmlformats.org/officeDocument/2006/math" xmlns:v="urn:schemas-microsoft-com:vml" xmlns:wp14="http://schemas.microsoft.com/office/word/2010/wordprocessingDrawing" xmlns:wp="http://schemas.openxmlformats.org/drawingml/2006/wordprocessingDrawing" xmlns:w10="urn:schemas-microsoft-com:office:word" xmlns:w="http://schemas.openxmlformats.org/wordprocessingml/2006/main" xmlns:w14="http://schemas.microsoft.com/office/word/2010/wordml" xmlns:w15="http://schemas.microsoft.com/office/word/2012/wordml" xmlns:w16cex="http://schemas.microsoft.com/office/word/2018/wordml/cex" xmlns:w16cid="http://schemas.microsoft.com/office/word/2016/wordml/cid" xmlns:w16="http://schemas.microsoft.com/office/word/2018/wordml" xmlns:w16sdtdh="http://schemas.microsoft.com/office/word/2020/wordml/sdtdatahash" xmlns:w16se="http://schemas.microsoft.com/office/word/2015/wordml/symex" xmlns:wpg="http://schemas.microsoft.com/office/word/2010/wordprocessingGroup" xmlns:wpi="http://schemas.microsoft.com/office/word/2010/wordprocessingInk" xmlns:wne="http://schemas.microsoft.com/office/word/2006/wordml" xmlns:wps="http://schemas.microsoft.com/office/word/2010/wordprocessingShape" mc:Ignorable="w14 w15 w16se w16cid w16 w16cex w16sdtdh wp14">
   <w:p>
     <w:pPr>
       <w:pStyle w:val="Header"/>
@@ -2901,7 +2878,7 @@
 </file>
 
 <file path=word/header2.xml><?xml version="1.0" encoding="utf-8"?>
-<w:hdr xmlns:wpc="http://schemas.microsoft.com/office/word/2010/wordprocessingCanvas" xmlns:cx="http://schemas.microsoft.com/office/drawing/2014/chartex" xmlns:cx1="http://schemas.microsoft.com/office/drawing/2015/9/8/chartex" xmlns:cx2="http://schemas.microsoft.com/office/drawing/2015/10/21/chartex" xmlns:cx3="http://schemas.microsoft.com/office/drawing/2016/5/9/chartex" xmlns:cx4="http://schemas.microsoft.com/office/drawing/2016/5/10/chartex" xmlns:cx5="http://schemas.microsoft.com/office/drawing/2016/5/11/chartex" xmlns:cx6="http://schemas.microsoft.com/office/drawing/2016/5/12/chartex" xmlns:cx7="http://schemas.microsoft.com/office/drawing/2016/5/13/chartex" xmlns:cx8="http://schemas.microsoft.com/office/drawing/2016/5/14/chartex" xmlns:mc="http://schemas.openxmlformats.org/markup-compatibility/2006" xmlns:aink="http://schemas.microsoft.com/office/drawing/2016/ink" xmlns:am3d="http://schemas.microsoft.com/office/drawing/2017/model3d" xmlns:o="urn:schemas-microsoft-com:office:office" xmlns:oel="http://schemas.microsoft.com/office/2019/extlst" xmlns:r="http://schemas.openxmlformats.org/officeDocument/2006/relationships" xmlns:m="http://schemas.openxmlformats.org/officeDocument/2006/math" xmlns:v="urn:schemas-microsoft-com:vml" xmlns:wp14="http://schemas.microsoft.com/office/word/2010/wordprocessingDrawing" xmlns:wp="http://schemas.openxmlformats.org/drawingml/2006/wordprocessingDrawing" xmlns:w10="urn:schemas-microsoft-com:office:word" xmlns:w="http://schemas.openxmlformats.org/wordprocessingml/2006/main" xmlns:w14="http://schemas.microsoft.com/office/word/2010/wordml" xmlns:w15="http://schemas.microsoft.com/office/word/2012/wordml" xmlns:w16cex="http://schemas.microsoft.com/office/word/2018/wordml/cex" xmlns:w16cid="http://schemas.microsoft.com/office/word/2016/wordml/cid" xmlns:w16="http://schemas.microsoft.com/office/word/2018/wordml" xmlns:w16sdtdh="http://schemas.microsoft.com/office/word/2020/wordml/sdtdatahash" xmlns:w16se="http://schemas.microsoft.com/office/word/2015/wordml/symex" xmlns:wpg="http://schemas.microsoft.com/office/word/2010/wordprocessingGroup" xmlns:wpi="http://schemas.microsoft.com/office/word/2010/wordprocessingInk" xmlns:wne="http://schemas.microsoft.com/office/word/2006/wordml" xmlns:wps="http://schemas.microsoft.com/office/word/2010/wordprocessingShape" mc:Ignorable="w14 w15 w16se w16cid w16 w16cex w16sdtdh wp14">
+<w:hdr xmlns:wpc="http://schemas.microsoft.com/office/word/2010/wordprocessingCanvas" xmlns:cx="http://schemas.microsoft.com/office/drawing/2014/chartex" xmlns:cx1="http://schemas.microsoft.com/office/drawing/2015/9/8/chartex" xmlns:cx2="http://schemas.microsoft.com/office/drawing/2015/10/21/chartex" xmlns:cx3="http://schemas.microsoft.com/office/drawing/2016/5/9/chartex" xmlns:cx4="http://schemas.microsoft.com/office/drawing/2016/5/10/chartex" xmlns:cx5="http://schemas.microsoft.com/office/drawing/2016/5/11/chartex" xmlns:cx6="http://schemas.microsoft.com/office/drawing/2016/5/12/chartex" xmlns:cx7="http://schemas.microsoft.com/office/drawing/2016/5/13/chartex" xmlns:cx8="http://schemas.microsoft.com/office/drawing/2016/5/14/chartex" xmlns:mc="http://schemas.openxmlformats.org/markup-compatibility/2006" xmlns:aink="http://schemas.microsoft.com/office/drawing/2016/ink" xmlns:am3d="http://schemas.microsoft.com/office/drawing/2017/model3d" xmlns:o="urn:schemas-microsoft-com:office:office" xmlns:r="http://schemas.openxmlformats.org/officeDocument/2006/relationships" xmlns:m="http://schemas.openxmlformats.org/officeDocument/2006/math" xmlns:v="urn:schemas-microsoft-com:vml" xmlns:wp14="http://schemas.microsoft.com/office/word/2010/wordprocessingDrawing" xmlns:wp="http://schemas.openxmlformats.org/drawingml/2006/wordprocessingDrawing" xmlns:w10="urn:schemas-microsoft-com:office:word" xmlns:w="http://schemas.openxmlformats.org/wordprocessingml/2006/main" xmlns:w14="http://schemas.microsoft.com/office/word/2010/wordml" xmlns:w15="http://schemas.microsoft.com/office/word/2012/wordml" xmlns:w16cex="http://schemas.microsoft.com/office/word/2018/wordml/cex" xmlns:w16cid="http://schemas.microsoft.com/office/word/2016/wordml/cid" xmlns:w16="http://schemas.microsoft.com/office/word/2018/wordml" xmlns:w16sdtdh="http://schemas.microsoft.com/office/word/2020/wordml/sdtdatahash" xmlns:w16se="http://schemas.microsoft.com/office/word/2015/wordml/symex" xmlns:wpg="http://schemas.microsoft.com/office/word/2010/wordprocessingGroup" xmlns:wpi="http://schemas.microsoft.com/office/word/2010/wordprocessingInk" xmlns:wne="http://schemas.microsoft.com/office/word/2006/wordml" xmlns:wps="http://schemas.microsoft.com/office/word/2010/wordprocessingShape" mc:Ignorable="w14 w15 w16se w16cid w16 w16cex w16sdtdh wp14">
   <w:tbl>
     <w:tblPr>
       <w:tblStyle w:val="TableGrid"/>
@@ -3101,7 +3078,7 @@
 </file>
 
 <file path=word/header3.xml><?xml version="1.0" encoding="utf-8"?>
-<w:hdr xmlns:wpc="http://schemas.microsoft.com/office/word/2010/wordprocessingCanvas" xmlns:cx="http://schemas.microsoft.com/office/drawing/2014/chartex" xmlns:cx1="http://schemas.microsoft.com/office/drawing/2015/9/8/chartex" xmlns:cx2="http://schemas.microsoft.com/office/drawing/2015/10/21/chartex" xmlns:cx3="http://schemas.microsoft.com/office/drawing/2016/5/9/chartex" xmlns:cx4="http://schemas.microsoft.com/office/drawing/2016/5/10/chartex" xmlns:cx5="http://schemas.microsoft.com/office/drawing/2016/5/11/chartex" xmlns:cx6="http://schemas.microsoft.com/office/drawing/2016/5/12/chartex" xmlns:cx7="http://schemas.microsoft.com/office/drawing/2016/5/13/chartex" xmlns:cx8="http://schemas.microsoft.com/office/drawing/2016/5/14/chartex" xmlns:mc="http://schemas.openxmlformats.org/markup-compatibility/2006" xmlns:aink="http://schemas.microsoft.com/office/drawing/2016/ink" xmlns:am3d="http://schemas.microsoft.com/office/drawing/2017/model3d" xmlns:o="urn:schemas-microsoft-com:office:office" xmlns:oel="http://schemas.microsoft.com/office/2019/extlst" xmlns:r="http://schemas.openxmlformats.org/officeDocument/2006/relationships" xmlns:m="http://schemas.openxmlformats.org/officeDocument/2006/math" xmlns:v="urn:schemas-microsoft-com:vml" xmlns:wp14="http://schemas.microsoft.com/office/word/2010/wordprocessingDrawing" xmlns:wp="http://schemas.openxmlformats.org/drawingml/2006/wordprocessingDrawing" xmlns:w10="urn:schemas-microsoft-com:office:word" xmlns:w="http://schemas.openxmlformats.org/wordprocessingml/2006/main" xmlns:w14="http://schemas.microsoft.com/office/word/2010/wordml" xmlns:w15="http://schemas.microsoft.com/office/word/2012/wordml" xmlns:w16cex="http://schemas.microsoft.com/office/word/2018/wordml/cex" xmlns:w16cid="http://schemas.microsoft.com/office/word/2016/wordml/cid" xmlns:w16="http://schemas.microsoft.com/office/word/2018/wordml" xmlns:w16sdtdh="http://schemas.microsoft.com/office/word/2020/wordml/sdtdatahash" xmlns:w16se="http://schemas.microsoft.com/office/word/2015/wordml/symex" xmlns:wpg="http://schemas.microsoft.com/office/word/2010/wordprocessingGroup" xmlns:wpi="http://schemas.microsoft.com/office/word/2010/wordprocessingInk" xmlns:wne="http://schemas.microsoft.com/office/word/2006/wordml" xmlns:wps="http://schemas.microsoft.com/office/word/2010/wordprocessingShape" mc:Ignorable="w14 w15 w16se w16cid w16 w16cex w16sdtdh wp14">
+<w:hdr xmlns:wpc="http://schemas.microsoft.com/office/word/2010/wordprocessingCanvas" xmlns:cx="http://schemas.microsoft.com/office/drawing/2014/chartex" xmlns:cx1="http://schemas.microsoft.com/office/drawing/2015/9/8/chartex" xmlns:cx2="http://schemas.microsoft.com/office/drawing/2015/10/21/chartex" xmlns:cx3="http://schemas.microsoft.com/office/drawing/2016/5/9/chartex" xmlns:cx4="http://schemas.microsoft.com/office/drawing/2016/5/10/chartex" xmlns:cx5="http://schemas.microsoft.com/office/drawing/2016/5/11/chartex" xmlns:cx6="http://schemas.microsoft.com/office/drawing/2016/5/12/chartex" xmlns:cx7="http://schemas.microsoft.com/office/drawing/2016/5/13/chartex" xmlns:cx8="http://schemas.microsoft.com/office/drawing/2016/5/14/chartex" xmlns:mc="http://schemas.openxmlformats.org/markup-compatibility/2006" xmlns:aink="http://schemas.microsoft.com/office/drawing/2016/ink" xmlns:am3d="http://schemas.microsoft.com/office/drawing/2017/model3d" xmlns:o="urn:schemas-microsoft-com:office:office" xmlns:r="http://schemas.openxmlformats.org/officeDocument/2006/relationships" xmlns:m="http://schemas.openxmlformats.org/officeDocument/2006/math" xmlns:v="urn:schemas-microsoft-com:vml" xmlns:wp14="http://schemas.microsoft.com/office/word/2010/wordprocessingDrawing" xmlns:wp="http://schemas.openxmlformats.org/drawingml/2006/wordprocessingDrawing" xmlns:w10="urn:schemas-microsoft-com:office:word" xmlns:w="http://schemas.openxmlformats.org/wordprocessingml/2006/main" xmlns:w14="http://schemas.microsoft.com/office/word/2010/wordml" xmlns:w15="http://schemas.microsoft.com/office/word/2012/wordml" xmlns:w16cex="http://schemas.microsoft.com/office/word/2018/wordml/cex" xmlns:w16cid="http://schemas.microsoft.com/office/word/2016/wordml/cid" xmlns:w16="http://schemas.microsoft.com/office/word/2018/wordml" xmlns:w16sdtdh="http://schemas.microsoft.com/office/word/2020/wordml/sdtdatahash" xmlns:w16se="http://schemas.microsoft.com/office/word/2015/wordml/symex" xmlns:wpg="http://schemas.microsoft.com/office/word/2010/wordprocessingGroup" xmlns:wpi="http://schemas.microsoft.com/office/word/2010/wordprocessingInk" xmlns:wne="http://schemas.microsoft.com/office/word/2006/wordml" xmlns:wps="http://schemas.microsoft.com/office/word/2010/wordprocessingShape" mc:Ignorable="w14 w15 w16se w16cid w16 w16cex w16sdtdh wp14">
   <w:p>
     <w:pPr>
       <w:pStyle w:val="Header"/>
@@ -3111,7 +3088,7 @@
 </file>
 
 <file path=word/numbering.xml><?xml version="1.0" encoding="utf-8"?>
-<w:numbering xmlns:wpc="http://schemas.microsoft.com/office/word/2010/wordprocessingCanvas" xmlns:cx="http://schemas.microsoft.com/office/drawing/2014/chartex" xmlns:cx1="http://schemas.microsoft.com/office/drawing/2015/9/8/chartex" xmlns:cx2="http://schemas.microsoft.com/office/drawing/2015/10/21/chartex" xmlns:cx3="http://schemas.microsoft.com/office/drawing/2016/5/9/chartex" xmlns:cx4="http://schemas.microsoft.com/office/drawing/2016/5/10/chartex" xmlns:cx5="http://schemas.microsoft.com/office/drawing/2016/5/11/chartex" xmlns:cx6="http://schemas.microsoft.com/office/drawing/2016/5/12/chartex" xmlns:cx7="http://schemas.microsoft.com/office/drawing/2016/5/13/chartex" xmlns:cx8="http://schemas.microsoft.com/office/drawing/2016/5/14/chartex" xmlns:mc="http://schemas.openxmlformats.org/markup-compatibility/2006" xmlns:aink="http://schemas.microsoft.com/office/drawing/2016/ink" xmlns:am3d="http://schemas.microsoft.com/office/drawing/2017/model3d" xmlns:o="urn:schemas-microsoft-com:office:office" xmlns:oel="http://schemas.microsoft.com/office/2019/extlst" xmlns:r="http://schemas.openxmlformats.org/officeDocument/2006/relationships" xmlns:m="http://schemas.openxmlformats.org/officeDocument/2006/math" xmlns:v="urn:schemas-microsoft-com:vml" xmlns:wp14="http://schemas.microsoft.com/office/word/2010/wordprocessingDrawing" xmlns:wp="http://schemas.openxmlformats.org/drawingml/2006/wordprocessingDrawing" xmlns:w10="urn:schemas-microsoft-com:office:word" xmlns:w="http://schemas.openxmlformats.org/wordprocessingml/2006/main" xmlns:w14="http://schemas.microsoft.com/office/word/2010/wordml" xmlns:w15="http://schemas.microsoft.com/office/word/2012/wordml" xmlns:w16cex="http://schemas.microsoft.com/office/word/2018/wordml/cex" xmlns:w16cid="http://schemas.microsoft.com/office/word/2016/wordml/cid" xmlns:w16="http://schemas.microsoft.com/office/word/2018/wordml" xmlns:w16sdtdh="http://schemas.microsoft.com/office/word/2020/wordml/sdtdatahash" xmlns:w16se="http://schemas.microsoft.com/office/word/2015/wordml/symex" xmlns:wpg="http://schemas.microsoft.com/office/word/2010/wordprocessingGroup" xmlns:wpi="http://schemas.microsoft.com/office/word/2010/wordprocessingInk" xmlns:wne="http://schemas.microsoft.com/office/word/2006/wordml" xmlns:wps="http://schemas.microsoft.com/office/word/2010/wordprocessingShape" mc:Ignorable="w14 w15 w16se w16cid w16 w16cex w16sdtdh wp14">
+<w:numbering xmlns:wpc="http://schemas.microsoft.com/office/word/2010/wordprocessingCanvas" xmlns:cx="http://schemas.microsoft.com/office/drawing/2014/chartex" xmlns:cx1="http://schemas.microsoft.com/office/drawing/2015/9/8/chartex" xmlns:cx2="http://schemas.microsoft.com/office/drawing/2015/10/21/chartex" xmlns:cx3="http://schemas.microsoft.com/office/drawing/2016/5/9/chartex" xmlns:cx4="http://schemas.microsoft.com/office/drawing/2016/5/10/chartex" xmlns:cx5="http://schemas.microsoft.com/office/drawing/2016/5/11/chartex" xmlns:cx6="http://schemas.microsoft.com/office/drawing/2016/5/12/chartex" xmlns:cx7="http://schemas.microsoft.com/office/drawing/2016/5/13/chartex" xmlns:cx8="http://schemas.microsoft.com/office/drawing/2016/5/14/chartex" xmlns:mc="http://schemas.openxmlformats.org/markup-compatibility/2006" xmlns:aink="http://schemas.microsoft.com/office/drawing/2016/ink" xmlns:am3d="http://schemas.microsoft.com/office/drawing/2017/model3d" xmlns:o="urn:schemas-microsoft-com:office:office" xmlns:r="http://schemas.openxmlformats.org/officeDocument/2006/relationships" xmlns:m="http://schemas.openxmlformats.org/officeDocument/2006/math" xmlns:v="urn:schemas-microsoft-com:vml" xmlns:wp14="http://schemas.microsoft.com/office/word/2010/wordprocessingDrawing" xmlns:wp="http://schemas.openxmlformats.org/drawingml/2006/wordprocessingDrawing" xmlns:w10="urn:schemas-microsoft-com:office:word" xmlns:w="http://schemas.openxmlformats.org/wordprocessingml/2006/main" xmlns:w14="http://schemas.microsoft.com/office/word/2010/wordml" xmlns:w15="http://schemas.microsoft.com/office/word/2012/wordml" xmlns:w16cex="http://schemas.microsoft.com/office/word/2018/wordml/cex" xmlns:w16cid="http://schemas.microsoft.com/office/word/2016/wordml/cid" xmlns:w16="http://schemas.microsoft.com/office/word/2018/wordml" xmlns:w16sdtdh="http://schemas.microsoft.com/office/word/2020/wordml/sdtdatahash" xmlns:w16se="http://schemas.microsoft.com/office/word/2015/wordml/symex" xmlns:wpg="http://schemas.microsoft.com/office/word/2010/wordprocessingGroup" xmlns:wpi="http://schemas.microsoft.com/office/word/2010/wordprocessingInk" xmlns:wne="http://schemas.microsoft.com/office/word/2006/wordml" xmlns:wps="http://schemas.microsoft.com/office/word/2010/wordprocessingShape" mc:Ignorable="w14 w15 w16se w16cid w16 w16cex w16sdtdh wp14">
   <w:abstractNum w:abstractNumId="0" w15:restartNumberingAfterBreak="0">
     <w:nsid w:val="161E2B22"/>
     <w:multiLevelType w:val="hybridMultilevel"/>

</xml_diff>